<commit_message>
sprint 2 and 3 updated
</commit_message>
<xml_diff>
--- a/backlogs/sprint backlog.docx
+++ b/backlogs/sprint backlog.docx
@@ -776,10 +776,7 @@
           </w:tcPr>
           <w:p>
             <w:r>
-              <w:t xml:space="preserve">Design user interface for </w:t>
-            </w:r>
-            <w:r>
-              <w:t>product inventory</w:t>
+              <w:t>Design user interface for product inventory</w:t>
             </w:r>
           </w:p>
         </w:tc>
@@ -854,10 +851,7 @@
           </w:tcPr>
           <w:p>
             <w:r>
-              <w:t xml:space="preserve">Write code for </w:t>
-            </w:r>
-            <w:r>
-              <w:t>interface</w:t>
+              <w:t>Write code for interface</w:t>
             </w:r>
           </w:p>
         </w:tc>
@@ -882,84 +876,6 @@
             <w:tcW w:w="808" w:type="dxa"/>
           </w:tcPr>
           <w:p/>
-        </w:tc>
-        <w:tc>
-          <w:tcPr>
-            <w:tcW w:w="808" w:type="dxa"/>
-          </w:tcPr>
-          <w:p/>
-        </w:tc>
-        <w:tc>
-          <w:tcPr>
-            <w:tcW w:w="719" w:type="dxa"/>
-          </w:tcPr>
-          <w:p/>
-        </w:tc>
-        <w:tc>
-          <w:tcPr>
-            <w:tcW w:w="808" w:type="dxa"/>
-          </w:tcPr>
-          <w:p/>
-        </w:tc>
-        <w:tc>
-          <w:tcPr>
-            <w:tcW w:w="719" w:type="dxa"/>
-          </w:tcPr>
-          <w:p/>
-        </w:tc>
-      </w:tr>
-      <w:tr>
-        <w:trPr>
-          <w:trHeight w:val="1074"/>
-        </w:trPr>
-        <w:tc>
-          <w:tcPr>
-            <w:tcW w:w="717" w:type="dxa"/>
-            <w:vMerge/>
-          </w:tcPr>
-          <w:p/>
-        </w:tc>
-        <w:tc>
-          <w:tcPr>
-            <w:tcW w:w="1839" w:type="dxa"/>
-            <w:vMerge/>
-          </w:tcPr>
-          <w:p/>
-        </w:tc>
-        <w:tc>
-          <w:tcPr>
-            <w:tcW w:w="2366" w:type="dxa"/>
-          </w:tcPr>
-          <w:p>
-            <w:r>
-              <w:t>Create database table for storing</w:t>
-            </w:r>
-            <w:r>
-              <w:t xml:space="preserve"> products</w:t>
-            </w:r>
-          </w:p>
-        </w:tc>
-        <w:tc>
-          <w:tcPr>
-            <w:tcW w:w="668" w:type="dxa"/>
-          </w:tcPr>
-          <w:p/>
-        </w:tc>
-        <w:tc>
-          <w:tcPr>
-            <w:tcW w:w="808" w:type="dxa"/>
-          </w:tcPr>
-          <w:p/>
-        </w:tc>
-        <w:tc>
-          <w:tcPr>
-            <w:tcW w:w="808" w:type="dxa"/>
-          </w:tcPr>
-          <w:p>
-            <w:r>
-              <w:t>1</w:t>
-            </w:r>
-          </w:p>
         </w:tc>
         <w:tc>
           <w:tcPr>
@@ -1010,13 +926,7 @@
           </w:tcPr>
           <w:p>
             <w:r>
-              <w:t xml:space="preserve">Connect </w:t>
-            </w:r>
-            <w:r>
-              <w:t xml:space="preserve">product inventory </w:t>
-            </w:r>
-            <w:r>
-              <w:t>page with database</w:t>
+              <w:t>Connect product inventory page with database</w:t>
             </w:r>
           </w:p>
         </w:tc>
@@ -1044,7 +954,7 @@
           </w:tcPr>
           <w:p>
             <w:r>
-              <w:t>2</w:t>
+              <w:t>3</w:t>
             </w:r>
           </w:p>
         </w:tc>
@@ -1125,7 +1035,7 @@
           </w:tcPr>
           <w:p>
             <w:r>
-              <w:t>1</w:t>
+              <w:t>2</w:t>
             </w:r>
           </w:p>
         </w:tc>
@@ -1164,6 +1074,131 @@
           <w:szCs w:val="36"/>
         </w:rPr>
         <w:t>2</w:t>
+      </w:r>
+      <w:r>
+        <w:rPr>
+          <w:sz w:val="36"/>
+          <w:szCs w:val="36"/>
+        </w:rPr>
+        <w:t>:</w:t>
+      </w:r>
+      <w:bookmarkStart w:id="0" w:name="_GoBack"/>
+      <w:bookmarkEnd w:id="0"/>
+    </w:p>
+    <w:p>
+      <w:pPr>
+        <w:rPr>
+          <w:sz w:val="36"/>
+          <w:szCs w:val="36"/>
+        </w:rPr>
+      </w:pPr>
+    </w:p>
+    <w:p>
+      <w:pPr>
+        <w:rPr>
+          <w:sz w:val="36"/>
+          <w:szCs w:val="36"/>
+        </w:rPr>
+      </w:pPr>
+      <w:r>
+        <w:rPr>
+          <w:sz w:val="36"/>
+          <w:szCs w:val="36"/>
+        </w:rPr>
+        <w:br/>
+      </w:r>
+      <w:r>
+        <w:rPr>
+          <w:sz w:val="36"/>
+          <w:szCs w:val="36"/>
+        </w:rPr>
+        <w:br/>
+      </w:r>
+      <w:r>
+        <w:rPr>
+          <w:sz w:val="36"/>
+          <w:szCs w:val="36"/>
+        </w:rPr>
+        <w:br/>
+      </w:r>
+      <w:r>
+        <w:rPr>
+          <w:sz w:val="36"/>
+          <w:szCs w:val="36"/>
+        </w:rPr>
+        <w:br/>
+      </w:r>
+      <w:r>
+        <w:rPr>
+          <w:sz w:val="36"/>
+          <w:szCs w:val="36"/>
+        </w:rPr>
+        <w:br/>
+      </w:r>
+      <w:r>
+        <w:rPr>
+          <w:sz w:val="36"/>
+          <w:szCs w:val="36"/>
+        </w:rPr>
+        <w:br/>
+      </w:r>
+      <w:r>
+        <w:rPr>
+          <w:sz w:val="36"/>
+          <w:szCs w:val="36"/>
+        </w:rPr>
+        <w:br/>
+      </w:r>
+      <w:r>
+        <w:rPr>
+          <w:sz w:val="36"/>
+          <w:szCs w:val="36"/>
+        </w:rPr>
+        <w:br/>
+      </w:r>
+    </w:p>
+    <w:p>
+      <w:pPr>
+        <w:rPr>
+          <w:sz w:val="36"/>
+          <w:szCs w:val="36"/>
+        </w:rPr>
+      </w:pPr>
+    </w:p>
+    <w:p>
+      <w:pPr>
+        <w:rPr>
+          <w:sz w:val="36"/>
+          <w:szCs w:val="36"/>
+        </w:rPr>
+      </w:pPr>
+      <w:r>
+        <w:rPr>
+          <w:sz w:val="36"/>
+          <w:szCs w:val="36"/>
+        </w:rPr>
+        <w:br/>
+      </w:r>
+      <w:r>
+        <w:rPr>
+          <w:sz w:val="36"/>
+          <w:szCs w:val="36"/>
+        </w:rPr>
+        <w:br/>
+      </w:r>
+      <w:r>
+        <w:rPr>
+          <w:sz w:val="36"/>
+          <w:szCs w:val="36"/>
+        </w:rPr>
+        <w:t xml:space="preserve">Sprint Backlog </w:t>
+      </w:r>
+      <w:r>
+        <w:rPr>
+          <w:sz w:val="36"/>
+          <w:szCs w:val="36"/>
+        </w:rPr>
+        <w:t>3</w:t>
       </w:r>
       <w:r>
         <w:rPr>
@@ -1188,106 +1223,6 @@
           <w:szCs w:val="36"/>
         </w:rPr>
       </w:pPr>
-    </w:p>
-    <w:p>
-      <w:pPr>
-        <w:rPr>
-          <w:sz w:val="36"/>
-          <w:szCs w:val="36"/>
-        </w:rPr>
-      </w:pPr>
-      <w:r>
-        <w:rPr>
-          <w:sz w:val="36"/>
-          <w:szCs w:val="36"/>
-        </w:rPr>
-        <w:br/>
-      </w:r>
-      <w:r>
-        <w:rPr>
-          <w:sz w:val="36"/>
-          <w:szCs w:val="36"/>
-        </w:rPr>
-        <w:br/>
-      </w:r>
-      <w:r>
-        <w:rPr>
-          <w:sz w:val="36"/>
-          <w:szCs w:val="36"/>
-        </w:rPr>
-        <w:br/>
-      </w:r>
-      <w:r>
-        <w:rPr>
-          <w:sz w:val="36"/>
-          <w:szCs w:val="36"/>
-        </w:rPr>
-        <w:br/>
-      </w:r>
-      <w:r>
-        <w:rPr>
-          <w:sz w:val="36"/>
-          <w:szCs w:val="36"/>
-        </w:rPr>
-        <w:br/>
-      </w:r>
-      <w:r>
-        <w:rPr>
-          <w:sz w:val="36"/>
-          <w:szCs w:val="36"/>
-        </w:rPr>
-        <w:br/>
-      </w:r>
-      <w:r>
-        <w:rPr>
-          <w:sz w:val="36"/>
-          <w:szCs w:val="36"/>
-        </w:rPr>
-        <w:br/>
-      </w:r>
-      <w:r>
-        <w:rPr>
-          <w:sz w:val="36"/>
-          <w:szCs w:val="36"/>
-        </w:rPr>
-        <w:br/>
-      </w:r>
-      <w:r>
-        <w:rPr>
-          <w:sz w:val="36"/>
-          <w:szCs w:val="36"/>
-        </w:rPr>
-        <w:br/>
-      </w:r>
-      <w:r>
-        <w:rPr>
-          <w:sz w:val="36"/>
-          <w:szCs w:val="36"/>
-        </w:rPr>
-        <w:lastRenderedPageBreak/>
-        <w:br/>
-      </w:r>
-      <w:r>
-        <w:rPr>
-          <w:sz w:val="36"/>
-          <w:szCs w:val="36"/>
-        </w:rPr>
-        <w:t xml:space="preserve">Sprint Backlog </w:t>
-      </w:r>
-      <w:r>
-        <w:rPr>
-          <w:sz w:val="36"/>
-          <w:szCs w:val="36"/>
-        </w:rPr>
-        <w:t>3</w:t>
-      </w:r>
-      <w:r>
-        <w:rPr>
-          <w:sz w:val="36"/>
-          <w:szCs w:val="36"/>
-        </w:rPr>
-        <w:t>:</w:t>
-      </w:r>
     </w:p>
     <w:tbl>
       <w:tblPr>
@@ -1449,10 +1384,7 @@
           </w:tcPr>
           <w:p>
             <w:r>
-              <w:t xml:space="preserve">Design user interface for </w:t>
-            </w:r>
-            <w:r>
-              <w:t>adding items</w:t>
+              <w:t>Design user interface for adding items</w:t>
             </w:r>
           </w:p>
         </w:tc>
@@ -1462,7 +1394,7 @@
           </w:tcPr>
           <w:p>
             <w:r>
-              <w:t>2</w:t>
+              <w:t>1</w:t>
             </w:r>
           </w:p>
         </w:tc>
@@ -1543,7 +1475,7 @@
           </w:tcPr>
           <w:p>
             <w:r>
-              <w:t>3</w:t>
+              <w:t>2</w:t>
             </w:r>
           </w:p>
         </w:tc>
@@ -1602,10 +1534,7 @@
           </w:tcPr>
           <w:p>
             <w:r>
-              <w:t xml:space="preserve">Create database table for </w:t>
-            </w:r>
-            <w:r>
-              <w:t>add any food</w:t>
+              <w:t>Create database table for add any food</w:t>
             </w:r>
           </w:p>
         </w:tc>
@@ -1680,12 +1609,7 @@
           </w:tcPr>
           <w:p>
             <w:r>
-              <w:t xml:space="preserve">Connect </w:t>
-            </w:r>
-            <w:bookmarkStart w:id="0" w:name="_GoBack"/>
-            <w:bookmarkEnd w:id="0"/>
-            <w:r>
-              <w:t>page with database</w:t>
+              <w:t>Connect page with database</w:t>
             </w:r>
           </w:p>
         </w:tc>
@@ -2227,6 +2151,7 @@
   <w:style w:type="character" w:default="1" w:styleId="DefaultParagraphFont">
     <w:name w:val="Default Paragraph Font"/>
     <w:uiPriority w:val="1"/>
+    <w:semiHidden/>
     <w:unhideWhenUsed/>
   </w:style>
   <w:style w:type="table" w:default="1" w:styleId="TableNormal">

</xml_diff>

<commit_message>
database and sprint 2 updated
</commit_message>
<xml_diff>
--- a/backlogs/sprint backlog.docx
+++ b/backlogs/sprint backlog.docx
@@ -867,15 +867,93 @@
           </w:tcPr>
           <w:p>
             <w:r>
-              <w:t>3</w:t>
-            </w:r>
-          </w:p>
-        </w:tc>
-        <w:tc>
-          <w:tcPr>
-            <w:tcW w:w="808" w:type="dxa"/>
-          </w:tcPr>
-          <w:p/>
+              <w:t>2</w:t>
+            </w:r>
+          </w:p>
+        </w:tc>
+        <w:tc>
+          <w:tcPr>
+            <w:tcW w:w="808" w:type="dxa"/>
+          </w:tcPr>
+          <w:p/>
+        </w:tc>
+        <w:tc>
+          <w:tcPr>
+            <w:tcW w:w="808" w:type="dxa"/>
+          </w:tcPr>
+          <w:p/>
+        </w:tc>
+        <w:tc>
+          <w:tcPr>
+            <w:tcW w:w="719" w:type="dxa"/>
+          </w:tcPr>
+          <w:p/>
+        </w:tc>
+        <w:tc>
+          <w:tcPr>
+            <w:tcW w:w="808" w:type="dxa"/>
+          </w:tcPr>
+          <w:p/>
+        </w:tc>
+        <w:tc>
+          <w:tcPr>
+            <w:tcW w:w="719" w:type="dxa"/>
+          </w:tcPr>
+          <w:p/>
+        </w:tc>
+      </w:tr>
+      <w:tr>
+        <w:trPr>
+          <w:trHeight w:val="1136"/>
+        </w:trPr>
+        <w:tc>
+          <w:tcPr>
+            <w:tcW w:w="717" w:type="dxa"/>
+            <w:vMerge/>
+          </w:tcPr>
+          <w:p/>
+        </w:tc>
+        <w:tc>
+          <w:tcPr>
+            <w:tcW w:w="1839" w:type="dxa"/>
+            <w:vMerge/>
+          </w:tcPr>
+          <w:p/>
+        </w:tc>
+        <w:tc>
+          <w:tcPr>
+            <w:tcW w:w="2366" w:type="dxa"/>
+          </w:tcPr>
+          <w:p>
+            <w:r>
+              <w:t xml:space="preserve">Create database table for </w:t>
+            </w:r>
+            <w:r>
+              <w:t>inventory</w:t>
+            </w:r>
+          </w:p>
+        </w:tc>
+        <w:tc>
+          <w:tcPr>
+            <w:tcW w:w="668" w:type="dxa"/>
+          </w:tcPr>
+          <w:p/>
+        </w:tc>
+        <w:tc>
+          <w:tcPr>
+            <w:tcW w:w="808" w:type="dxa"/>
+          </w:tcPr>
+          <w:p/>
+        </w:tc>
+        <w:tc>
+          <w:tcPr>
+            <w:tcW w:w="808" w:type="dxa"/>
+          </w:tcPr>
+          <w:p>
+            <w:r>
+              <w:t>1</w:t>
+            </w:r>
+          </w:p>
         </w:tc>
         <w:tc>
           <w:tcPr>
@@ -1043,7 +1121,10 @@
           <w:tcPr>
             <w:tcW w:w="808" w:type="dxa"/>
           </w:tcPr>
-          <w:p/>
+          <w:p>
+            <w:bookmarkStart w:id="0" w:name="_GoBack"/>
+            <w:bookmarkEnd w:id="0"/>
+          </w:p>
         </w:tc>
         <w:tc>
           <w:tcPr>
@@ -1082,8 +1163,6 @@
         </w:rPr>
         <w:t>:</w:t>
       </w:r>
-      <w:bookmarkStart w:id="0" w:name="_GoBack"/>
-      <w:bookmarkEnd w:id="0"/>
     </w:p>
     <w:p>
       <w:pPr>
@@ -1177,6 +1256,7 @@
           <w:sz w:val="36"/>
           <w:szCs w:val="36"/>
         </w:rPr>
+        <w:lastRenderedPageBreak/>
         <w:br/>
       </w:r>
       <w:r>

</xml_diff>